<commit_message>
UseCase Diagram, UseCase Description, and Activity Diagram Finalized
</commit_message>
<xml_diff>
--- a/UseCase/Description/11-SubscriptionManagement-UseCaseDescription.docx
+++ b/UseCase/Description/11-SubscriptionManagement-UseCaseDescription.docx
@@ -7,18 +7,16 @@
         <w:pStyle w:val="Title"/>
         <w:jc w:val="center"/>
         <w:rPr>
-          <w:rFonts w:ascii="Liberation Serif" w:hAnsi="Liberation Serif"/>
+          <w:rFonts w:ascii="Liberation Serif" w:hAnsi="Liberation Serif" w:cs="Dubai Medium"/>
           <w:b/>
           <w:bCs/>
-          <w:color w:val="729FCF"/>
         </w:rPr>
       </w:pPr>
       <w:r>
         <w:rPr>
-          <w:rFonts w:ascii="Liberation Serif" w:hAnsi="Liberation Serif"/>
+          <w:rFonts w:ascii="Liberation Serif" w:hAnsi="Liberation Serif" w:cs="Dubai Medium"/>
           <w:b/>
           <w:bCs/>
-          <w:color w:val="729FCF"/>
         </w:rPr>
         <w:t>Subscription Management</w:t>
       </w:r>
@@ -361,27 +359,15 @@
               <w:t xml:space="preserve"> – </w:t>
             </w:r>
             <w:r>
-              <w:t>W</w:t>
-            </w:r>
-            <w:r>
-              <w:t>ants to manage users' subscriptions</w:t>
-            </w:r>
-          </w:p>
-          <w:p>
-            <w:pPr>
-              <w:pStyle w:val="Standard"/>
-            </w:pPr>
-            <w:r>
-              <w:t xml:space="preserve">            </w:t>
-            </w:r>
-            <w:r>
-              <w:t>Buyer</w:t>
-            </w:r>
-            <w:r>
-              <w:t xml:space="preserve"> </w:t>
-            </w:r>
-            <w:r>
-              <w:t xml:space="preserve">– </w:t>
+              <w:t>Wants to manage users' subscriptions</w:t>
+            </w:r>
+          </w:p>
+          <w:p>
+            <w:pPr>
+              <w:pStyle w:val="Standard"/>
+            </w:pPr>
+            <w:r>
+              <w:t xml:space="preserve">            Buyer – </w:t>
             </w:r>
             <w:r>
               <w:t>Wants to manage his or her subscription</w:t>
@@ -396,10 +382,7 @@
               <w:t xml:space="preserve">Seller – </w:t>
             </w:r>
             <w:r>
-              <w:t>W</w:t>
-            </w:r>
-            <w:r>
-              <w:t>ants to manage his or her subscription</w:t>
+              <w:t>Wants to manage his or her subscription</w:t>
             </w:r>
           </w:p>
         </w:tc>
@@ -525,13 +508,7 @@
               <w:t xml:space="preserve"> </w:t>
             </w:r>
             <w:r>
-              <w:t>On their home page, the admin, buyer, or seller click the Subscription Management</w:t>
-            </w:r>
-            <w:r>
-              <w:t xml:space="preserve"> </w:t>
-            </w:r>
-            <w:r>
-              <w:t>button. </w:t>
+              <w:t>On their home page, the admin, buyer, or seller click the Subscription Management button. </w:t>
             </w:r>
           </w:p>
           <w:p>
@@ -623,10 +600,7 @@
               <w:t xml:space="preserve">Admin, </w:t>
             </w:r>
             <w:r>
-              <w:t>Buyer</w:t>
-            </w:r>
-            <w:r>
-              <w:t xml:space="preserve">, </w:t>
+              <w:t xml:space="preserve">Buyer, </w:t>
             </w:r>
             <w:r>
               <w:t>Seller</w:t>

</xml_diff>